<commit_message>
Add Functioneel/Technisch Ontwerp vDijk and Groep
</commit_message>
<xml_diff>
--- a/Wordsjabloon_Groep.docx
+++ b/Wordsjabloon_Groep.docx
@@ -4,7 +4,7 @@
   <w:body>
     <w:tbl>
       <w:tblPr>
-        <w:tblStyle w:val="TableGrid"/>
+        <w:tblStyle w:val="Tabelraster"/>
         <w:tblW w:w="5000" w:type="pct"/>
         <w:tblCellMar>
           <w:left w:w="0" w:type="dxa"/>
@@ -31,7 +31,7 @@
           </w:tcPr>
           <w:p>
             <w:pPr>
-              <w:pStyle w:val="Title"/>
+              <w:pStyle w:val="Titel"/>
               <w:rPr>
                 <w:lang w:val="en-US"/>
               </w:rPr>
@@ -54,6 +54,35 @@
                 <w:lang w:val="en-US"/>
               </w:rPr>
             </w:pPr>
+            <w:r>
+              <w:rPr>
+                <w:b w:val="0"/>
+                <w:bCs/>
+                <w:color w:val="595959" w:themeColor="text1" w:themeTint="A6"/>
+                <w:lang w:val="en-US"/>
+              </w:rPr>
+              <w:t>{</w:t>
+            </w:r>
+            <w:proofErr w:type="spellStart"/>
+            <w:r>
+              <w:rPr>
+                <w:b w:val="0"/>
+                <w:bCs/>
+                <w:color w:val="595959" w:themeColor="text1" w:themeTint="A6"/>
+                <w:lang w:val="en-US"/>
+              </w:rPr>
+              <w:t>fase</w:t>
+            </w:r>
+            <w:proofErr w:type="spellEnd"/>
+            <w:r>
+              <w:rPr>
+                <w:b w:val="0"/>
+                <w:bCs/>
+                <w:color w:val="595959" w:themeColor="text1" w:themeTint="A6"/>
+                <w:lang w:val="en-US"/>
+              </w:rPr>
+              <w:t>}</w:t>
+            </w:r>
           </w:p>
         </w:tc>
       </w:tr>
@@ -151,7 +180,7 @@
     </w:tbl>
     <w:p>
       <w:pPr>
-        <w:pStyle w:val="Header"/>
+        <w:pStyle w:val="Koptekst"/>
         <w:rPr>
           <w:lang w:val="en-US"/>
         </w:rPr>
@@ -203,7 +232,7 @@
                     <pic:cNvPicPr/>
                   </pic:nvPicPr>
                   <pic:blipFill>
-                    <a:blip r:embed="rId4"/>
+                    <a:blip r:embed="rId6"/>
                     <a:stretch>
                       <a:fillRect/>
                     </a:stretch>
@@ -357,7 +386,6 @@
         <w:t xml:space="preserve">Projectleider: </w:t>
       </w:r>
       <w:proofErr w:type="spellStart"/>
-      <w:proofErr w:type="gramStart"/>
       <w:r>
         <w:rPr>
           <w:b w:val="0"/>
@@ -369,7 +397,6 @@
         <w:t>M.Boukiour</w:t>
       </w:r>
       <w:proofErr w:type="spellEnd"/>
-      <w:proofErr w:type="gramEnd"/>
     </w:p>
     <w:p>
       <w:pPr>
@@ -415,7 +442,7 @@
     </w:p>
     <w:p>
       <w:pPr>
-        <w:pStyle w:val="Title"/>
+        <w:pStyle w:val="Titel"/>
         <w:rPr>
           <w:sz w:val="32"/>
           <w:szCs w:val="32"/>
@@ -433,6 +460,7 @@
           <w:color w:val="2F5496" w:themeColor="accent1" w:themeShade="BF"/>
           <w:sz w:val="32"/>
           <w:szCs w:val="32"/>
+          <w:lang w:val="en-US"/>
         </w:rPr>
         <w:id w:val="1970774443"/>
         <w:docPartObj>
@@ -451,14 +479,14 @@
       <w:sdtContent>
         <w:p>
           <w:pPr>
-            <w:pStyle w:val="TOC1"/>
+            <w:pStyle w:val="Inhopg1"/>
             <w:tabs>
-              <w:tab w:val="right" w:leader="dot" w:pos="9016"/>
+              <w:tab w:val="right" w:leader="dot" w:pos="9062"/>
             </w:tabs>
             <w:rPr>
               <w:rFonts w:eastAsiaTheme="minorEastAsia"/>
               <w:noProof/>
-              <w:lang w:val="en-US"/>
+              <w:lang w:eastAsia="nl-NL"/>
             </w:rPr>
           </w:pPr>
           <w:r>
@@ -470,13 +498,14 @@
           <w:r>
             <w:fldChar w:fldCharType="separate"/>
           </w:r>
-          <w:hyperlink w:anchor="_Toc37924887" w:history="1">
+          <w:hyperlink w:anchor="_Toc55162497" w:history="1">
             <w:r>
               <w:rPr>
                 <w:rStyle w:val="Hyperlink"/>
                 <w:noProof/>
-              </w:rPr>
-              <w:t>[sample head1]</w:t>
+                <w:lang w:val="en-US"/>
+              </w:rPr>
+              <w:t>Inleiding</w:t>
             </w:r>
             <w:r>
               <w:rPr>
@@ -497,7 +526,7 @@
                 <w:noProof/>
                 <w:webHidden/>
               </w:rPr>
-              <w:instrText xml:space="preserve"> PAGEREF _Toc37924887 \h </w:instrText>
+              <w:instrText xml:space="preserve"> PAGEREF _Toc55162497 \h </w:instrText>
             </w:r>
             <w:r>
               <w:rPr>
@@ -530,23 +559,24 @@
         </w:p>
         <w:p>
           <w:pPr>
-            <w:pStyle w:val="TOC1"/>
+            <w:pStyle w:val="Inhopg1"/>
             <w:tabs>
-              <w:tab w:val="right" w:leader="dot" w:pos="9016"/>
+              <w:tab w:val="right" w:leader="dot" w:pos="9062"/>
             </w:tabs>
             <w:rPr>
               <w:rFonts w:eastAsiaTheme="minorEastAsia"/>
               <w:noProof/>
-              <w:lang w:val="en-US"/>
+              <w:lang w:eastAsia="nl-NL"/>
             </w:rPr>
           </w:pPr>
-          <w:hyperlink w:anchor="_Toc37924888" w:history="1">
+          <w:hyperlink w:anchor="_Toc55162498" w:history="1">
             <w:r>
               <w:rPr>
                 <w:rStyle w:val="Hyperlink"/>
                 <w:noProof/>
-              </w:rPr>
-              <w:t>[sample head2]</w:t>
+                <w:lang w:val="en-US"/>
+              </w:rPr>
+              <w:t>Doelstelling</w:t>
             </w:r>
             <w:r>
               <w:rPr>
@@ -567,7 +597,7 @@
                 <w:noProof/>
                 <w:webHidden/>
               </w:rPr>
-              <w:instrText xml:space="preserve"> PAGEREF _Toc37924888 \h </w:instrText>
+              <w:instrText xml:space="preserve"> PAGEREF _Toc55162498 \h </w:instrText>
             </w:r>
             <w:r>
               <w:rPr>
@@ -587,7 +617,7 @@
                 <w:noProof/>
                 <w:webHidden/>
               </w:rPr>
-              <w:t>4</w:t>
+              <w:t>3</w:t>
             </w:r>
             <w:r>
               <w:rPr>
@@ -600,7 +630,7 @@
         </w:p>
         <w:p>
           <w:pPr>
-            <w:pStyle w:val="TOCHeading"/>
+            <w:pStyle w:val="Kopvaninhoudsopgave"/>
             <w:jc w:val="left"/>
             <w:rPr>
               <w:b/>
@@ -621,7 +651,7 @@
     </w:sdt>
     <w:p>
       <w:pPr>
-        <w:pStyle w:val="TOCHeading"/>
+        <w:pStyle w:val="Kopvaninhoudsopgave"/>
         <w:jc w:val="left"/>
         <w:rPr>
           <w:b/>
@@ -634,52 +664,565 @@
     </w:p>
     <w:p>
       <w:pPr>
-        <w:pStyle w:val="Heading1"/>
-        <w:rPr>
-          <w:lang w:val="en-US"/>
-        </w:rPr>
-      </w:pPr>
+        <w:pStyle w:val="Kop1"/>
+        <w:rPr>
+          <w:lang w:val="en-US"/>
+        </w:rPr>
+      </w:pPr>
+      <w:bookmarkStart w:id="0" w:name="_Toc55162497"/>
+      <w:proofErr w:type="spellStart"/>
       <w:r>
         <w:rPr>
           <w:lang w:val="en-US"/>
         </w:rPr>
         <w:lastRenderedPageBreak/>
-        <w:t>Hoofdstuk1</w:t>
-      </w:r>
+        <w:t>Inleiding</w:t>
+      </w:r>
+      <w:bookmarkEnd w:id="0"/>
+      <w:proofErr w:type="spellEnd"/>
     </w:p>
     <w:p>
       <w:pPr>
         <w:rPr>
-          <w:rFonts w:asciiTheme="majorHAnsi" w:eastAsiaTheme="majorEastAsia" w:hAnsiTheme="majorHAnsi" w:cstheme="majorBidi"/>
-          <w:color w:val="2F5496" w:themeColor="accent1" w:themeShade="BF"/>
-          <w:sz w:val="32"/>
-          <w:szCs w:val="32"/>
-          <w:lang w:val="en-US"/>
-        </w:rPr>
-      </w:pPr>
-      <w:r>
-        <w:rPr>
-          <w:lang w:val="en-US"/>
-        </w:rPr>
-        <w:br w:type="page"/>
+          <w:lang w:val="en-US"/>
+        </w:rPr>
+      </w:pPr>
+      <w:proofErr w:type="spellStart"/>
+      <w:r>
+        <w:rPr>
+          <w:lang w:val="en-US"/>
+        </w:rPr>
+        <w:t>Dit</w:t>
+      </w:r>
+      <w:proofErr w:type="spellEnd"/>
+      <w:r>
+        <w:rPr>
+          <w:lang w:val="en-US"/>
+        </w:rPr>
+        <w:t xml:space="preserve"> </w:t>
+      </w:r>
+      <w:proofErr w:type="spellStart"/>
+      <w:r>
+        <w:rPr>
+          <w:lang w:val="en-US"/>
+        </w:rPr>
+        <w:t>bestand</w:t>
+      </w:r>
+      <w:proofErr w:type="spellEnd"/>
+      <w:r>
+        <w:rPr>
+          <w:lang w:val="en-US"/>
+        </w:rPr>
+        <w:t xml:space="preserve"> </w:t>
+      </w:r>
+      <w:proofErr w:type="spellStart"/>
+      <w:r>
+        <w:rPr>
+          <w:lang w:val="en-US"/>
+        </w:rPr>
+        <w:t>bevat</w:t>
+      </w:r>
+      <w:proofErr w:type="spellEnd"/>
+      <w:r>
+        <w:rPr>
+          <w:lang w:val="en-US"/>
+        </w:rPr>
+        <w:t xml:space="preserve"> het plan van </w:t>
+      </w:r>
+      <w:proofErr w:type="spellStart"/>
+      <w:r>
+        <w:rPr>
+          <w:lang w:val="en-US"/>
+        </w:rPr>
+        <w:t>aanpak</w:t>
+      </w:r>
+      <w:proofErr w:type="spellEnd"/>
+      <w:r>
+        <w:rPr>
+          <w:lang w:val="en-US"/>
+        </w:rPr>
+        <w:t xml:space="preserve">, </w:t>
+      </w:r>
+      <w:proofErr w:type="spellStart"/>
+      <w:r>
+        <w:rPr>
+          <w:lang w:val="en-US"/>
+        </w:rPr>
+        <w:t>daarmee</w:t>
+      </w:r>
+      <w:proofErr w:type="spellEnd"/>
+      <w:r>
+        <w:rPr>
+          <w:lang w:val="en-US"/>
+        </w:rPr>
+        <w:t xml:space="preserve"> word </w:t>
+      </w:r>
+      <w:proofErr w:type="spellStart"/>
+      <w:r>
+        <w:rPr>
+          <w:lang w:val="en-US"/>
+        </w:rPr>
+        <w:t>bedoelt</w:t>
+      </w:r>
+      <w:proofErr w:type="spellEnd"/>
+      <w:r>
+        <w:rPr>
+          <w:lang w:val="en-US"/>
+        </w:rPr>
+        <w:t xml:space="preserve"> </w:t>
+      </w:r>
+      <w:proofErr w:type="spellStart"/>
+      <w:r>
+        <w:rPr>
+          <w:lang w:val="en-US"/>
+        </w:rPr>
+        <w:t>dat</w:t>
+      </w:r>
+      <w:proofErr w:type="spellEnd"/>
+      <w:r>
+        <w:rPr>
+          <w:lang w:val="en-US"/>
+        </w:rPr>
+        <w:t xml:space="preserve"> </w:t>
+      </w:r>
+      <w:proofErr w:type="spellStart"/>
+      <w:r>
+        <w:rPr>
+          <w:lang w:val="en-US"/>
+        </w:rPr>
+        <w:t>hier</w:t>
+      </w:r>
+      <w:proofErr w:type="spellEnd"/>
+      <w:r>
+        <w:rPr>
+          <w:lang w:val="en-US"/>
+        </w:rPr>
+        <w:t xml:space="preserve"> het project </w:t>
+      </w:r>
+      <w:proofErr w:type="spellStart"/>
+      <w:r>
+        <w:rPr>
+          <w:lang w:val="en-US"/>
+        </w:rPr>
+        <w:t>wordt</w:t>
+      </w:r>
+      <w:proofErr w:type="spellEnd"/>
+      <w:r>
+        <w:rPr>
+          <w:lang w:val="en-US"/>
+        </w:rPr>
+        <w:t xml:space="preserve"> </w:t>
+      </w:r>
+      <w:proofErr w:type="spellStart"/>
+      <w:r>
+        <w:rPr>
+          <w:lang w:val="en-US"/>
+        </w:rPr>
+        <w:t>omschreven</w:t>
+      </w:r>
+      <w:proofErr w:type="spellEnd"/>
+      <w:r>
+        <w:rPr>
+          <w:lang w:val="en-US"/>
+        </w:rPr>
+        <w:t xml:space="preserve">, </w:t>
+      </w:r>
+      <w:proofErr w:type="spellStart"/>
+      <w:r>
+        <w:rPr>
+          <w:lang w:val="en-US"/>
+        </w:rPr>
+        <w:t>onze</w:t>
+      </w:r>
+      <w:proofErr w:type="spellEnd"/>
+      <w:r>
+        <w:rPr>
+          <w:lang w:val="en-US"/>
+        </w:rPr>
+        <w:t xml:space="preserve"> </w:t>
+      </w:r>
+      <w:proofErr w:type="spellStart"/>
+      <w:r>
+        <w:rPr>
+          <w:lang w:val="en-US"/>
+        </w:rPr>
+        <w:t>benodigdheden</w:t>
+      </w:r>
+      <w:proofErr w:type="spellEnd"/>
+      <w:r>
+        <w:rPr>
+          <w:lang w:val="en-US"/>
+        </w:rPr>
+        <w:t xml:space="preserve"> </w:t>
+      </w:r>
+      <w:proofErr w:type="spellStart"/>
+      <w:r>
+        <w:rPr>
+          <w:lang w:val="en-US"/>
+        </w:rPr>
+        <w:t>worden</w:t>
+      </w:r>
+      <w:proofErr w:type="spellEnd"/>
+      <w:r>
+        <w:rPr>
+          <w:lang w:val="en-US"/>
+        </w:rPr>
+        <w:t xml:space="preserve"> </w:t>
+      </w:r>
+      <w:proofErr w:type="spellStart"/>
+      <w:r>
+        <w:rPr>
+          <w:lang w:val="en-US"/>
+        </w:rPr>
+        <w:t>benoemd</w:t>
+      </w:r>
+      <w:proofErr w:type="spellEnd"/>
+      <w:r>
+        <w:rPr>
+          <w:lang w:val="en-US"/>
+        </w:rPr>
+        <w:t xml:space="preserve">, </w:t>
+      </w:r>
+      <w:proofErr w:type="spellStart"/>
+      <w:r>
+        <w:rPr>
+          <w:lang w:val="en-US"/>
+        </w:rPr>
+        <w:t>en</w:t>
+      </w:r>
+      <w:proofErr w:type="spellEnd"/>
+      <w:r>
+        <w:rPr>
+          <w:lang w:val="en-US"/>
+        </w:rPr>
+        <w:t xml:space="preserve"> tot slot de planning word </w:t>
+      </w:r>
+      <w:proofErr w:type="spellStart"/>
+      <w:r>
+        <w:rPr>
+          <w:lang w:val="en-US"/>
+        </w:rPr>
+        <w:t>uitgelegd</w:t>
+      </w:r>
+      <w:proofErr w:type="spellEnd"/>
+      <w:r>
+        <w:rPr>
+          <w:lang w:val="en-US"/>
+        </w:rPr>
+        <w:t>.</w:t>
       </w:r>
     </w:p>
     <w:p>
       <w:pPr>
-        <w:pStyle w:val="Heading1"/>
-        <w:rPr>
-          <w:lang w:val="en-US"/>
-        </w:rPr>
-      </w:pPr>
-      <w:r>
-        <w:rPr>
-          <w:lang w:val="en-US"/>
-        </w:rPr>
-        <w:lastRenderedPageBreak/>
-        <w:t>Hoofdstuk2</w:t>
-      </w:r>
+        <w:pStyle w:val="Kop1"/>
+        <w:rPr>
+          <w:lang w:val="en-US"/>
+        </w:rPr>
+      </w:pPr>
+      <w:bookmarkStart w:id="1" w:name="_Toc55162498"/>
+      <w:proofErr w:type="spellStart"/>
+      <w:r>
+        <w:rPr>
+          <w:lang w:val="en-US"/>
+        </w:rPr>
+        <w:t>Doelstelling</w:t>
+      </w:r>
+      <w:bookmarkEnd w:id="1"/>
+      <w:proofErr w:type="spellEnd"/>
     </w:p>
-    <w:p/>
+    <w:p>
+      <w:pPr>
+        <w:rPr>
+          <w:lang w:val="en-US"/>
+        </w:rPr>
+      </w:pPr>
+      <w:r>
+        <w:rPr>
+          <w:lang w:val="en-US"/>
+        </w:rPr>
+        <w:t xml:space="preserve">Het </w:t>
+      </w:r>
+      <w:proofErr w:type="spellStart"/>
+      <w:r>
+        <w:rPr>
+          <w:lang w:val="en-US"/>
+        </w:rPr>
+        <w:t>doel</w:t>
+      </w:r>
+      <w:proofErr w:type="spellEnd"/>
+      <w:r>
+        <w:rPr>
+          <w:lang w:val="en-US"/>
+        </w:rPr>
+        <w:t xml:space="preserve"> van het project is </w:t>
+      </w:r>
+      <w:proofErr w:type="spellStart"/>
+      <w:r>
+        <w:rPr>
+          <w:lang w:val="en-US"/>
+        </w:rPr>
+        <w:t>dat</w:t>
+      </w:r>
+      <w:proofErr w:type="spellEnd"/>
+      <w:r>
+        <w:rPr>
+          <w:lang w:val="en-US"/>
+        </w:rPr>
+        <w:t xml:space="preserve"> </w:t>
+      </w:r>
+      <w:proofErr w:type="spellStart"/>
+      <w:r>
+        <w:rPr>
+          <w:lang w:val="en-US"/>
+        </w:rPr>
+        <w:t>wij</w:t>
+      </w:r>
+      <w:proofErr w:type="spellEnd"/>
+      <w:r>
+        <w:rPr>
+          <w:lang w:val="en-US"/>
+        </w:rPr>
+        <w:t xml:space="preserve"> (</w:t>
+      </w:r>
+      <w:proofErr w:type="spellStart"/>
+      <w:r>
+        <w:rPr>
+          <w:lang w:val="en-US"/>
+        </w:rPr>
+        <w:t>Monkeybusiness</w:t>
+      </w:r>
+      <w:proofErr w:type="spellEnd"/>
+      <w:r>
+        <w:rPr>
+          <w:lang w:val="en-US"/>
+        </w:rPr>
+        <w:t xml:space="preserve">) het product </w:t>
+      </w:r>
+      <w:proofErr w:type="spellStart"/>
+      <w:r>
+        <w:rPr>
+          <w:lang w:val="en-US"/>
+        </w:rPr>
+        <w:t>gaan</w:t>
+      </w:r>
+      <w:proofErr w:type="spellEnd"/>
+      <w:r>
+        <w:rPr>
+          <w:lang w:val="en-US"/>
+        </w:rPr>
+        <w:t xml:space="preserve"> </w:t>
+      </w:r>
+      <w:proofErr w:type="spellStart"/>
+      <w:r>
+        <w:rPr>
+          <w:lang w:val="en-US"/>
+        </w:rPr>
+        <w:t>leveren</w:t>
+      </w:r>
+      <w:proofErr w:type="spellEnd"/>
+      <w:r>
+        <w:rPr>
+          <w:lang w:val="en-US"/>
+        </w:rPr>
+        <w:t xml:space="preserve"> </w:t>
+      </w:r>
+      <w:proofErr w:type="spellStart"/>
+      <w:r>
+        <w:rPr>
+          <w:lang w:val="en-US"/>
+        </w:rPr>
+        <w:t>aan</w:t>
+      </w:r>
+      <w:proofErr w:type="spellEnd"/>
+      <w:r>
+        <w:rPr>
+          <w:lang w:val="en-US"/>
+        </w:rPr>
+        <w:t xml:space="preserve"> Mr. Hannibal (De </w:t>
+      </w:r>
+      <w:proofErr w:type="spellStart"/>
+      <w:r>
+        <w:rPr>
+          <w:lang w:val="en-US"/>
+        </w:rPr>
+        <w:t>klant</w:t>
+      </w:r>
+      <w:proofErr w:type="spellEnd"/>
+      <w:r>
+        <w:rPr>
+          <w:lang w:val="en-US"/>
+        </w:rPr>
+        <w:t xml:space="preserve">). Het product </w:t>
+      </w:r>
+      <w:proofErr w:type="spellStart"/>
+      <w:r>
+        <w:rPr>
+          <w:lang w:val="en-US"/>
+        </w:rPr>
+        <w:t>beschikt</w:t>
+      </w:r>
+      <w:proofErr w:type="spellEnd"/>
+      <w:r>
+        <w:rPr>
+          <w:lang w:val="en-US"/>
+        </w:rPr>
+        <w:t xml:space="preserve"> </w:t>
+      </w:r>
+      <w:proofErr w:type="spellStart"/>
+      <w:r>
+        <w:rPr>
+          <w:lang w:val="en-US"/>
+        </w:rPr>
+        <w:t>een</w:t>
+      </w:r>
+      <w:proofErr w:type="spellEnd"/>
+      <w:r>
+        <w:rPr>
+          <w:lang w:val="en-US"/>
+        </w:rPr>
+        <w:t xml:space="preserve"> Android </w:t>
+      </w:r>
+      <w:proofErr w:type="spellStart"/>
+      <w:r>
+        <w:rPr>
+          <w:lang w:val="en-US"/>
+        </w:rPr>
+        <w:t>applicatie</w:t>
+      </w:r>
+      <w:proofErr w:type="spellEnd"/>
+      <w:r>
+        <w:rPr>
+          <w:lang w:val="en-US"/>
+        </w:rPr>
+        <w:t xml:space="preserve"> </w:t>
+      </w:r>
+      <w:proofErr w:type="spellStart"/>
+      <w:r>
+        <w:rPr>
+          <w:lang w:val="en-US"/>
+        </w:rPr>
+        <w:t>waarmee</w:t>
+      </w:r>
+      <w:proofErr w:type="spellEnd"/>
+      <w:r>
+        <w:rPr>
+          <w:lang w:val="en-US"/>
+        </w:rPr>
+        <w:t xml:space="preserve"> </w:t>
+      </w:r>
+      <w:proofErr w:type="spellStart"/>
+      <w:r>
+        <w:rPr>
+          <w:lang w:val="en-US"/>
+        </w:rPr>
+        <w:t>kinderen</w:t>
+      </w:r>
+      <w:proofErr w:type="spellEnd"/>
+      <w:r>
+        <w:rPr>
+          <w:lang w:val="en-US"/>
+        </w:rPr>
+        <w:t xml:space="preserve"> de taal Amazigh op </w:t>
+      </w:r>
+      <w:proofErr w:type="spellStart"/>
+      <w:r>
+        <w:rPr>
+          <w:lang w:val="en-US"/>
+        </w:rPr>
+        <w:t>een</w:t>
+      </w:r>
+      <w:proofErr w:type="spellEnd"/>
+      <w:r>
+        <w:rPr>
+          <w:lang w:val="en-US"/>
+        </w:rPr>
+        <w:t xml:space="preserve"> </w:t>
+      </w:r>
+      <w:proofErr w:type="spellStart"/>
+      <w:r>
+        <w:rPr>
+          <w:lang w:val="en-US"/>
+        </w:rPr>
+        <w:t>leuke</w:t>
+      </w:r>
+      <w:proofErr w:type="spellEnd"/>
+      <w:r>
+        <w:rPr>
+          <w:lang w:val="en-US"/>
+        </w:rPr>
+        <w:t xml:space="preserve"> </w:t>
+      </w:r>
+      <w:proofErr w:type="spellStart"/>
+      <w:r>
+        <w:rPr>
+          <w:lang w:val="en-US"/>
+        </w:rPr>
+        <w:t>manier</w:t>
+      </w:r>
+      <w:proofErr w:type="spellEnd"/>
+      <w:r>
+        <w:rPr>
+          <w:lang w:val="en-US"/>
+        </w:rPr>
+        <w:t xml:space="preserve"> </w:t>
+      </w:r>
+      <w:proofErr w:type="spellStart"/>
+      <w:r>
+        <w:rPr>
+          <w:lang w:val="en-US"/>
+        </w:rPr>
+        <w:t>kunnen</w:t>
+      </w:r>
+      <w:proofErr w:type="spellEnd"/>
+      <w:r>
+        <w:rPr>
+          <w:lang w:val="en-US"/>
+        </w:rPr>
+        <w:t xml:space="preserve"> </w:t>
+      </w:r>
+      <w:proofErr w:type="spellStart"/>
+      <w:r>
+        <w:rPr>
+          <w:lang w:val="en-US"/>
+        </w:rPr>
+        <w:t>oefenen</w:t>
+      </w:r>
+      <w:proofErr w:type="spellEnd"/>
+      <w:r>
+        <w:rPr>
+          <w:lang w:val="en-US"/>
+        </w:rPr>
+        <w:t xml:space="preserve"> </w:t>
+      </w:r>
+      <w:proofErr w:type="spellStart"/>
+      <w:r>
+        <w:rPr>
+          <w:lang w:val="en-US"/>
+        </w:rPr>
+        <w:t>en</w:t>
+      </w:r>
+      <w:proofErr w:type="spellEnd"/>
+      <w:r>
+        <w:rPr>
+          <w:lang w:val="en-US"/>
+        </w:rPr>
+        <w:t xml:space="preserve"> </w:t>
+      </w:r>
+      <w:proofErr w:type="spellStart"/>
+      <w:r>
+        <w:rPr>
+          <w:lang w:val="en-US"/>
+        </w:rPr>
+        <w:t>leren</w:t>
+      </w:r>
+      <w:proofErr w:type="spellEnd"/>
+      <w:r>
+        <w:rPr>
+          <w:lang w:val="en-US"/>
+        </w:rPr>
+        <w:t>.</w:t>
+      </w:r>
+    </w:p>
     <w:sectPr>
       <w:pgSz w:w="11906" w:h="16838"/>
       <w:pgMar w:top="1417" w:right="1417" w:bottom="1417" w:left="1417" w:header="708" w:footer="708" w:gutter="0"/>
@@ -688,6 +1231,127 @@
     </w:sectPr>
   </w:body>
 </w:document>
+</file>
+
+<file path=word/numbering.xml><?xml version="1.0" encoding="utf-8"?>
+<w:numbering xmlns:wpc="http://schemas.microsoft.com/office/word/2010/wordprocessingCanvas" xmlns:cx="http://schemas.microsoft.com/office/drawing/2014/chartex" xmlns:cx1="http://schemas.microsoft.com/office/drawing/2015/9/8/chartex" xmlns:cx2="http://schemas.microsoft.com/office/drawing/2015/10/21/chartex" xmlns:cx3="http://schemas.microsoft.com/office/drawing/2016/5/9/chartex" xmlns:cx4="http://schemas.microsoft.com/office/drawing/2016/5/10/chartex" xmlns:cx5="http://schemas.microsoft.com/office/drawing/2016/5/11/chartex" xmlns:cx6="http://schemas.microsoft.com/office/drawing/2016/5/12/chartex" xmlns:cx7="http://schemas.microsoft.com/office/drawing/2016/5/13/chartex" xmlns:cx8="http://schemas.microsoft.com/office/drawing/2016/5/14/chartex" xmlns:mc="http://schemas.openxmlformats.org/markup-compatibility/2006" xmlns:aink="http://schemas.microsoft.com/office/drawing/2016/ink" xmlns:am3d="http://schemas.microsoft.com/office/drawing/2017/model3d" xmlns:o="urn:schemas-microsoft-com:office:office" xmlns:r="http://schemas.openxmlformats.org/officeDocument/2006/relationships" xmlns:m="http://schemas.openxmlformats.org/officeDocument/2006/math" xmlns:v="urn:schemas-microsoft-com:vml" xmlns:wp14="http://schemas.microsoft.com/office/word/2010/wordprocessingDrawing" xmlns:wp="http://schemas.openxmlformats.org/drawingml/2006/wordprocessingDrawing" xmlns:w10="urn:schemas-microsoft-com:office:word" xmlns:w="http://schemas.openxmlformats.org/wordprocessingml/2006/main" xmlns:w14="http://schemas.microsoft.com/office/word/2010/wordml" xmlns:w15="http://schemas.microsoft.com/office/word/2012/wordml" xmlns:w16cex="http://schemas.microsoft.com/office/word/2018/wordml/cex" xmlns:w16cid="http://schemas.microsoft.com/office/word/2016/wordml/cid" xmlns:w16="http://schemas.microsoft.com/office/word/2018/wordml" xmlns:w16se="http://schemas.microsoft.com/office/word/2015/wordml/symex" xmlns:wpg="http://schemas.microsoft.com/office/word/2010/wordprocessingGroup" xmlns:wpi="http://schemas.microsoft.com/office/word/2010/wordprocessingInk" xmlns:wne="http://schemas.microsoft.com/office/word/2006/wordml" xmlns:wps="http://schemas.microsoft.com/office/word/2010/wordprocessingShape" mc:Ignorable="w14 w15 w16se w16cid w16 w16cex wp14">
+  <w:abstractNum w:abstractNumId="0" w15:restartNumberingAfterBreak="0">
+    <w:nsid w:val="081E27E7"/>
+    <w:multiLevelType w:val="hybridMultilevel"/>
+    <w:tmpl w:val="1966CE70"/>
+    <w:lvl w:ilvl="0" w:tplc="04130001">
+      <w:start w:val="1"/>
+      <w:numFmt w:val="bullet"/>
+      <w:lvlText w:val=""/>
+      <w:lvlJc w:val="left"/>
+      <w:pPr>
+        <w:ind w:left="720" w:hanging="360"/>
+      </w:pPr>
+      <w:rPr>
+        <w:rFonts w:ascii="Symbol" w:hAnsi="Symbol" w:hint="default"/>
+      </w:rPr>
+    </w:lvl>
+    <w:lvl w:ilvl="1" w:tplc="04130003" w:tentative="1">
+      <w:start w:val="1"/>
+      <w:numFmt w:val="bullet"/>
+      <w:lvlText w:val="o"/>
+      <w:lvlJc w:val="left"/>
+      <w:pPr>
+        <w:ind w:left="1440" w:hanging="360"/>
+      </w:pPr>
+      <w:rPr>
+        <w:rFonts w:ascii="Courier New" w:hAnsi="Courier New" w:cs="Courier New" w:hint="default"/>
+      </w:rPr>
+    </w:lvl>
+    <w:lvl w:ilvl="2" w:tplc="04130005" w:tentative="1">
+      <w:start w:val="1"/>
+      <w:numFmt w:val="bullet"/>
+      <w:lvlText w:val=""/>
+      <w:lvlJc w:val="left"/>
+      <w:pPr>
+        <w:ind w:left="2160" w:hanging="360"/>
+      </w:pPr>
+      <w:rPr>
+        <w:rFonts w:ascii="Wingdings" w:hAnsi="Wingdings" w:hint="default"/>
+      </w:rPr>
+    </w:lvl>
+    <w:lvl w:ilvl="3" w:tplc="04130001" w:tentative="1">
+      <w:start w:val="1"/>
+      <w:numFmt w:val="bullet"/>
+      <w:lvlText w:val=""/>
+      <w:lvlJc w:val="left"/>
+      <w:pPr>
+        <w:ind w:left="2880" w:hanging="360"/>
+      </w:pPr>
+      <w:rPr>
+        <w:rFonts w:ascii="Symbol" w:hAnsi="Symbol" w:hint="default"/>
+      </w:rPr>
+    </w:lvl>
+    <w:lvl w:ilvl="4" w:tplc="04130003" w:tentative="1">
+      <w:start w:val="1"/>
+      <w:numFmt w:val="bullet"/>
+      <w:lvlText w:val="o"/>
+      <w:lvlJc w:val="left"/>
+      <w:pPr>
+        <w:ind w:left="3600" w:hanging="360"/>
+      </w:pPr>
+      <w:rPr>
+        <w:rFonts w:ascii="Courier New" w:hAnsi="Courier New" w:cs="Courier New" w:hint="default"/>
+      </w:rPr>
+    </w:lvl>
+    <w:lvl w:ilvl="5" w:tplc="04130005" w:tentative="1">
+      <w:start w:val="1"/>
+      <w:numFmt w:val="bullet"/>
+      <w:lvlText w:val=""/>
+      <w:lvlJc w:val="left"/>
+      <w:pPr>
+        <w:ind w:left="4320" w:hanging="360"/>
+      </w:pPr>
+      <w:rPr>
+        <w:rFonts w:ascii="Wingdings" w:hAnsi="Wingdings" w:hint="default"/>
+      </w:rPr>
+    </w:lvl>
+    <w:lvl w:ilvl="6" w:tplc="04130001" w:tentative="1">
+      <w:start w:val="1"/>
+      <w:numFmt w:val="bullet"/>
+      <w:lvlText w:val=""/>
+      <w:lvlJc w:val="left"/>
+      <w:pPr>
+        <w:ind w:left="5040" w:hanging="360"/>
+      </w:pPr>
+      <w:rPr>
+        <w:rFonts w:ascii="Symbol" w:hAnsi="Symbol" w:hint="default"/>
+      </w:rPr>
+    </w:lvl>
+    <w:lvl w:ilvl="7" w:tplc="04130003" w:tentative="1">
+      <w:start w:val="1"/>
+      <w:numFmt w:val="bullet"/>
+      <w:lvlText w:val="o"/>
+      <w:lvlJc w:val="left"/>
+      <w:pPr>
+        <w:ind w:left="5760" w:hanging="360"/>
+      </w:pPr>
+      <w:rPr>
+        <w:rFonts w:ascii="Courier New" w:hAnsi="Courier New" w:cs="Courier New" w:hint="default"/>
+      </w:rPr>
+    </w:lvl>
+    <w:lvl w:ilvl="8" w:tplc="04130005" w:tentative="1">
+      <w:start w:val="1"/>
+      <w:numFmt w:val="bullet"/>
+      <w:lvlText w:val=""/>
+      <w:lvlJc w:val="left"/>
+      <w:pPr>
+        <w:ind w:left="6480" w:hanging="360"/>
+      </w:pPr>
+      <w:rPr>
+        <w:rFonts w:ascii="Wingdings" w:hAnsi="Wingdings" w:hint="default"/>
+      </w:rPr>
+    </w:lvl>
+  </w:abstractNum>
+  <w:num w:numId="1">
+    <w:abstractNumId w:val="0"/>
+  </w:num>
+</w:numbering>
 </file>
 
 <file path=word/styles.xml><?xml version="1.0" encoding="utf-8"?>
@@ -813,6 +1477,7 @@
     <w:lsdException w:name="HTML Sample" w:semiHidden="1" w:unhideWhenUsed="1"/>
     <w:lsdException w:name="HTML Typewriter" w:semiHidden="1" w:unhideWhenUsed="1"/>
     <w:lsdException w:name="HTML Variable" w:semiHidden="1" w:unhideWhenUsed="1"/>
+    <w:lsdException w:name="Normal Table" w:semiHidden="1" w:unhideWhenUsed="1"/>
     <w:lsdException w:name="annotation subject" w:semiHidden="1" w:unhideWhenUsed="1"/>
     <w:lsdException w:name="No List" w:semiHidden="1" w:unhideWhenUsed="1"/>
     <w:lsdException w:name="Outline List 1" w:semiHidden="1" w:unhideWhenUsed="1"/>
@@ -859,8 +1524,10 @@
     <w:lsdException w:name="Table Subtle 2" w:semiHidden="1" w:unhideWhenUsed="1"/>
     <w:lsdException w:name="Table Web 1" w:semiHidden="1" w:unhideWhenUsed="1"/>
     <w:lsdException w:name="Table Web 2" w:semiHidden="1" w:unhideWhenUsed="1"/>
+    <w:lsdException w:name="Table Web 3" w:semiHidden="1" w:unhideWhenUsed="1"/>
     <w:lsdException w:name="Balloon Text" w:semiHidden="1" w:unhideWhenUsed="1"/>
     <w:lsdException w:name="Table Grid" w:uiPriority="39"/>
+    <w:lsdException w:name="Table Theme" w:semiHidden="1" w:unhideWhenUsed="1"/>
     <w:lsdException w:name="Placeholder Text" w:semiHidden="1"/>
     <w:lsdException w:name="No Spacing" w:uiPriority="1" w:qFormat="1"/>
     <w:lsdException w:name="Light Shading" w:uiPriority="60"/>
@@ -1082,7 +1749,7 @@
     <w:lsdException w:name="Unresolved Mention" w:semiHidden="1" w:unhideWhenUsed="1"/>
     <w:lsdException w:name="Smart Link" w:semiHidden="1" w:unhideWhenUsed="1"/>
   </w:latentStyles>
-  <w:style w:type="paragraph" w:default="1" w:styleId="Normal">
+  <w:style w:type="paragraph" w:default="1" w:styleId="Standaard">
     <w:name w:val="Normal"/>
     <w:qFormat/>
     <w:rsid w:val="00A05BB0"/>
@@ -1095,11 +1762,11 @@
       <w:sz w:val="24"/>
     </w:rPr>
   </w:style>
-  <w:style w:type="paragraph" w:styleId="Heading1">
+  <w:style w:type="paragraph" w:styleId="Kop1">
     <w:name w:val="heading 1"/>
-    <w:basedOn w:val="Normal"/>
-    <w:next w:val="Normal"/>
-    <w:link w:val="Heading1Char"/>
+    <w:basedOn w:val="Standaard"/>
+    <w:next w:val="Standaard"/>
+    <w:link w:val="Kop1Char"/>
     <w:uiPriority w:val="9"/>
     <w:qFormat/>
     <w:rsid w:val="00A05BB0"/>
@@ -1116,13 +1783,13 @@
       <w:szCs w:val="32"/>
     </w:rPr>
   </w:style>
-  <w:style w:type="character" w:default="1" w:styleId="DefaultParagraphFont">
+  <w:style w:type="character" w:default="1" w:styleId="Standaardalinea-lettertype">
     <w:name w:val="Default Paragraph Font"/>
     <w:uiPriority w:val="1"/>
     <w:semiHidden/>
     <w:unhideWhenUsed/>
   </w:style>
-  <w:style w:type="table" w:default="1" w:styleId="TableNormal">
+  <w:style w:type="table" w:default="1" w:styleId="Standaardtabel">
     <w:name w:val="Normal Table"/>
     <w:uiPriority w:val="99"/>
     <w:semiHidden/>
@@ -1137,16 +1804,16 @@
       </w:tblCellMar>
     </w:tblPr>
   </w:style>
-  <w:style w:type="numbering" w:default="1" w:styleId="NoList">
+  <w:style w:type="numbering" w:default="1" w:styleId="Geenlijst">
     <w:name w:val="No List"/>
     <w:uiPriority w:val="99"/>
     <w:semiHidden/>
     <w:unhideWhenUsed/>
   </w:style>
-  <w:style w:type="paragraph" w:styleId="Title">
+  <w:style w:type="paragraph" w:styleId="Titel">
     <w:name w:val="Title"/>
-    <w:basedOn w:val="Normal"/>
-    <w:link w:val="TitleChar"/>
+    <w:basedOn w:val="Standaard"/>
+    <w:link w:val="TitelChar"/>
     <w:uiPriority w:val="10"/>
     <w:qFormat/>
     <w:rsid w:val="00A05BB0"/>
@@ -1162,10 +1829,10 @@
       <w:szCs w:val="56"/>
     </w:rPr>
   </w:style>
-  <w:style w:type="character" w:customStyle="1" w:styleId="TitleChar">
-    <w:name w:val="Title Char"/>
-    <w:basedOn w:val="DefaultParagraphFont"/>
-    <w:link w:val="Title"/>
+  <w:style w:type="character" w:customStyle="1" w:styleId="TitelChar">
+    <w:name w:val="Titel Char"/>
+    <w:basedOn w:val="Standaardalinea-lettertype"/>
+    <w:link w:val="Titel"/>
     <w:uiPriority w:val="10"/>
     <w:rsid w:val="00A05BB0"/>
     <w:rPr>
@@ -1177,18 +1844,18 @@
       <w:szCs w:val="56"/>
     </w:rPr>
   </w:style>
-  <w:style w:type="paragraph" w:styleId="Header">
+  <w:style w:type="paragraph" w:styleId="Koptekst">
     <w:name w:val="header"/>
-    <w:basedOn w:val="Normal"/>
-    <w:link w:val="HeaderChar"/>
+    <w:basedOn w:val="Standaard"/>
+    <w:link w:val="KoptekstChar"/>
     <w:uiPriority w:val="99"/>
     <w:unhideWhenUsed/>
     <w:rsid w:val="00A05BB0"/>
   </w:style>
-  <w:style w:type="character" w:customStyle="1" w:styleId="HeaderChar">
-    <w:name w:val="Header Char"/>
-    <w:basedOn w:val="DefaultParagraphFont"/>
-    <w:link w:val="Header"/>
+  <w:style w:type="character" w:customStyle="1" w:styleId="KoptekstChar">
+    <w:name w:val="Koptekst Char"/>
+    <w:basedOn w:val="Standaardalinea-lettertype"/>
+    <w:link w:val="Koptekst"/>
     <w:uiPriority w:val="99"/>
     <w:rsid w:val="00A05BB0"/>
     <w:rPr>
@@ -1199,7 +1866,7 @@
   </w:style>
   <w:style w:type="paragraph" w:customStyle="1" w:styleId="Contactgegevens">
     <w:name w:val="Contactgegevens"/>
-    <w:basedOn w:val="Normal"/>
+    <w:basedOn w:val="Standaard"/>
     <w:uiPriority w:val="3"/>
     <w:qFormat/>
     <w:rsid w:val="00A05BB0"/>
@@ -1207,9 +1874,9 @@
       <w:jc w:val="center"/>
     </w:pPr>
   </w:style>
-  <w:style w:type="table" w:styleId="TableGrid">
+  <w:style w:type="table" w:styleId="Tabelraster">
     <w:name w:val="Table Grid"/>
-    <w:basedOn w:val="TableNormal"/>
+    <w:basedOn w:val="Standaardtabel"/>
     <w:uiPriority w:val="39"/>
     <w:rsid w:val="00A05BB0"/>
     <w:pPr>
@@ -1223,7 +1890,7 @@
   </w:style>
   <w:style w:type="paragraph" w:customStyle="1" w:styleId="Nadrukcontactgegevens">
     <w:name w:val="Nadruk contactgegevens"/>
-    <w:basedOn w:val="Normal"/>
+    <w:basedOn w:val="Standaard"/>
     <w:uiPriority w:val="4"/>
     <w:qFormat/>
     <w:rsid w:val="00A05BB0"/>
@@ -1235,10 +1902,10 @@
       <w:color w:val="4472C4" w:themeColor="accent1"/>
     </w:rPr>
   </w:style>
-  <w:style w:type="character" w:customStyle="1" w:styleId="Heading1Char">
-    <w:name w:val="Heading 1 Char"/>
-    <w:basedOn w:val="DefaultParagraphFont"/>
-    <w:link w:val="Heading1"/>
+  <w:style w:type="character" w:customStyle="1" w:styleId="Kop1Char">
+    <w:name w:val="Kop 1 Char"/>
+    <w:basedOn w:val="Standaardalinea-lettertype"/>
+    <w:link w:val="Kop1"/>
     <w:uiPriority w:val="9"/>
     <w:rsid w:val="00A05BB0"/>
     <w:rPr>
@@ -1248,10 +1915,10 @@
       <w:szCs w:val="32"/>
     </w:rPr>
   </w:style>
-  <w:style w:type="paragraph" w:styleId="TOCHeading">
+  <w:style w:type="paragraph" w:styleId="Kopvaninhoudsopgave">
     <w:name w:val="TOC Heading"/>
-    <w:basedOn w:val="Heading1"/>
-    <w:next w:val="Normal"/>
+    <w:basedOn w:val="Kop1"/>
+    <w:next w:val="Standaard"/>
     <w:uiPriority w:val="39"/>
     <w:unhideWhenUsed/>
     <w:qFormat/>
@@ -1267,10 +1934,10 @@
       <w:lang w:val="en-US"/>
     </w:rPr>
   </w:style>
-  <w:style w:type="paragraph" w:styleId="TOC1">
+  <w:style w:type="paragraph" w:styleId="Inhopg1">
     <w:name w:val="toc 1"/>
-    <w:basedOn w:val="Normal"/>
-    <w:next w:val="Normal"/>
+    <w:basedOn w:val="Standaard"/>
+    <w:next w:val="Standaard"/>
     <w:autoRedefine/>
     <w:uiPriority w:val="39"/>
     <w:unhideWhenUsed/>
@@ -1286,7 +1953,7 @@
   </w:style>
   <w:style w:type="character" w:styleId="Hyperlink">
     <w:name w:val="Hyperlink"/>
-    <w:basedOn w:val="DefaultParagraphFont"/>
+    <w:basedOn w:val="Standaardalinea-lettertype"/>
     <w:uiPriority w:val="99"/>
     <w:unhideWhenUsed/>
     <w:rsid w:val="00A05BB0"/>
@@ -1294,6 +1961,195 @@
       <w:color w:val="0563C1" w:themeColor="hyperlink"/>
       <w:u w:val="single"/>
     </w:rPr>
+  </w:style>
+  <w:style w:type="paragraph" w:styleId="Lijstalinea">
+    <w:name w:val="List Paragraph"/>
+    <w:basedOn w:val="Standaard"/>
+    <w:uiPriority w:val="34"/>
+    <w:qFormat/>
+    <w:rsid w:val="00195614"/>
+    <w:pPr>
+      <w:ind w:left="720"/>
+      <w:contextualSpacing/>
+    </w:pPr>
+  </w:style>
+  <w:style w:type="table" w:styleId="Onopgemaaktetabel1">
+    <w:name w:val="Plain Table 1"/>
+    <w:basedOn w:val="Standaardtabel"/>
+    <w:uiPriority w:val="41"/>
+    <w:rsid w:val="0018601A"/>
+    <w:pPr>
+      <w:spacing w:after="0" w:line="240" w:lineRule="auto"/>
+    </w:pPr>
+    <w:rPr>
+      <w:color w:val="595959" w:themeColor="text1" w:themeTint="A6"/>
+    </w:rPr>
+    <w:tblPr>
+      <w:tblStyleRowBandSize w:val="1"/>
+      <w:tblStyleColBandSize w:val="1"/>
+      <w:tblBorders>
+        <w:top w:val="single" w:sz="4" w:space="0" w:color="BFBFBF" w:themeColor="background1" w:themeShade="BF"/>
+        <w:left w:val="single" w:sz="4" w:space="0" w:color="BFBFBF" w:themeColor="background1" w:themeShade="BF"/>
+        <w:bottom w:val="single" w:sz="4" w:space="0" w:color="BFBFBF" w:themeColor="background1" w:themeShade="BF"/>
+        <w:right w:val="single" w:sz="4" w:space="0" w:color="BFBFBF" w:themeColor="background1" w:themeShade="BF"/>
+        <w:insideH w:val="single" w:sz="4" w:space="0" w:color="BFBFBF" w:themeColor="background1" w:themeShade="BF"/>
+        <w:insideV w:val="single" w:sz="4" w:space="0" w:color="BFBFBF" w:themeColor="background1" w:themeShade="BF"/>
+      </w:tblBorders>
+    </w:tblPr>
+    <w:tblStylePr w:type="firstRow">
+      <w:rPr>
+        <w:b/>
+        <w:bCs/>
+      </w:rPr>
+    </w:tblStylePr>
+    <w:tblStylePr w:type="lastRow">
+      <w:rPr>
+        <w:b/>
+        <w:bCs/>
+      </w:rPr>
+      <w:tblPr/>
+      <w:tcPr>
+        <w:tcBorders>
+          <w:top w:val="double" w:sz="4" w:space="0" w:color="BFBFBF" w:themeColor="background1" w:themeShade="BF"/>
+        </w:tcBorders>
+      </w:tcPr>
+    </w:tblStylePr>
+    <w:tblStylePr w:type="firstCol">
+      <w:rPr>
+        <w:b/>
+        <w:bCs/>
+      </w:rPr>
+    </w:tblStylePr>
+    <w:tblStylePr w:type="lastCol">
+      <w:rPr>
+        <w:b/>
+        <w:bCs/>
+      </w:rPr>
+    </w:tblStylePr>
+    <w:tblStylePr w:type="band1Vert">
+      <w:tblPr/>
+      <w:tcPr>
+        <w:shd w:val="clear" w:color="auto" w:fill="F2F2F2" w:themeFill="background1" w:themeFillShade="F2"/>
+      </w:tcPr>
+    </w:tblStylePr>
+    <w:tblStylePr w:type="band1Horz">
+      <w:tblPr/>
+      <w:tcPr>
+        <w:shd w:val="clear" w:color="auto" w:fill="F2F2F2" w:themeFill="background1" w:themeFillShade="F2"/>
+      </w:tcPr>
+    </w:tblStylePr>
+  </w:style>
+  <w:style w:type="table" w:styleId="Tabelrasterlicht">
+    <w:name w:val="Grid Table Light"/>
+    <w:basedOn w:val="Standaardtabel"/>
+    <w:uiPriority w:val="40"/>
+    <w:rsid w:val="0018601A"/>
+    <w:pPr>
+      <w:spacing w:after="0" w:line="240" w:lineRule="auto"/>
+    </w:pPr>
+    <w:tblPr>
+      <w:tblBorders>
+        <w:top w:val="single" w:sz="4" w:space="0" w:color="BFBFBF" w:themeColor="background1" w:themeShade="BF"/>
+        <w:left w:val="single" w:sz="4" w:space="0" w:color="BFBFBF" w:themeColor="background1" w:themeShade="BF"/>
+        <w:bottom w:val="single" w:sz="4" w:space="0" w:color="BFBFBF" w:themeColor="background1" w:themeShade="BF"/>
+        <w:right w:val="single" w:sz="4" w:space="0" w:color="BFBFBF" w:themeColor="background1" w:themeShade="BF"/>
+        <w:insideH w:val="single" w:sz="4" w:space="0" w:color="BFBFBF" w:themeColor="background1" w:themeShade="BF"/>
+        <w:insideV w:val="single" w:sz="4" w:space="0" w:color="BFBFBF" w:themeColor="background1" w:themeShade="BF"/>
+      </w:tblBorders>
+    </w:tblPr>
+  </w:style>
+  <w:style w:type="table" w:styleId="Onopgemaaktetabel3">
+    <w:name w:val="Plain Table 3"/>
+    <w:basedOn w:val="Standaardtabel"/>
+    <w:uiPriority w:val="43"/>
+    <w:rsid w:val="0018601A"/>
+    <w:pPr>
+      <w:spacing w:after="0" w:line="240" w:lineRule="auto"/>
+    </w:pPr>
+    <w:tblPr>
+      <w:tblStyleRowBandSize w:val="1"/>
+      <w:tblStyleColBandSize w:val="1"/>
+    </w:tblPr>
+    <w:tblStylePr w:type="firstRow">
+      <w:rPr>
+        <w:b/>
+        <w:bCs/>
+        <w:caps/>
+      </w:rPr>
+      <w:tblPr/>
+      <w:tcPr>
+        <w:tcBorders>
+          <w:bottom w:val="single" w:sz="4" w:space="0" w:color="7F7F7F" w:themeColor="text1" w:themeTint="80"/>
+        </w:tcBorders>
+      </w:tcPr>
+    </w:tblStylePr>
+    <w:tblStylePr w:type="lastRow">
+      <w:rPr>
+        <w:b/>
+        <w:bCs/>
+        <w:caps/>
+      </w:rPr>
+      <w:tblPr/>
+      <w:tcPr>
+        <w:tcBorders>
+          <w:top w:val="nil"/>
+        </w:tcBorders>
+      </w:tcPr>
+    </w:tblStylePr>
+    <w:tblStylePr w:type="firstCol">
+      <w:rPr>
+        <w:b/>
+        <w:bCs/>
+        <w:caps/>
+      </w:rPr>
+      <w:tblPr/>
+      <w:tcPr>
+        <w:tcBorders>
+          <w:right w:val="single" w:sz="4" w:space="0" w:color="7F7F7F" w:themeColor="text1" w:themeTint="80"/>
+        </w:tcBorders>
+      </w:tcPr>
+    </w:tblStylePr>
+    <w:tblStylePr w:type="lastCol">
+      <w:rPr>
+        <w:b/>
+        <w:bCs/>
+        <w:caps/>
+      </w:rPr>
+      <w:tblPr/>
+      <w:tcPr>
+        <w:tcBorders>
+          <w:left w:val="nil"/>
+        </w:tcBorders>
+      </w:tcPr>
+    </w:tblStylePr>
+    <w:tblStylePr w:type="band1Vert">
+      <w:tblPr/>
+      <w:tcPr>
+        <w:shd w:val="clear" w:color="auto" w:fill="F2F2F2" w:themeFill="background1" w:themeFillShade="F2"/>
+      </w:tcPr>
+    </w:tblStylePr>
+    <w:tblStylePr w:type="band1Horz">
+      <w:tblPr/>
+      <w:tcPr>
+        <w:shd w:val="clear" w:color="auto" w:fill="F2F2F2" w:themeFill="background1" w:themeFillShade="F2"/>
+      </w:tcPr>
+    </w:tblStylePr>
+    <w:tblStylePr w:type="neCell">
+      <w:tblPr/>
+      <w:tcPr>
+        <w:tcBorders>
+          <w:left w:val="nil"/>
+        </w:tcBorders>
+      </w:tcPr>
+    </w:tblStylePr>
+    <w:tblStylePr w:type="nwCell">
+      <w:tblPr/>
+      <w:tcPr>
+        <w:tcBorders>
+          <w:right w:val="nil"/>
+        </w:tcBorders>
+      </w:tcPr>
+    </w:tblStylePr>
   </w:style>
 </w:styles>
 </file>
@@ -1591,4 +2447,16 @@
     </a:ext>
   </a:extLst>
 </a:theme>
+</file>
+
+<file path=customXml/item1.xml><?xml version="1.0" encoding="utf-8"?>
+<b:Sources xmlns:b="http://schemas.openxmlformats.org/officeDocument/2006/bibliography" xmlns="http://schemas.openxmlformats.org/officeDocument/2006/bibliography" SelectedStyle="\APASixthEditionOfficeOnline.xsl" StyleName="APA" Version="6"/>
+</file>
+
+<file path=customXml/itemProps1.xml><?xml version="1.0" encoding="utf-8"?>
+<ds:datastoreItem xmlns:ds="http://schemas.openxmlformats.org/officeDocument/2006/customXml" ds:itemID="{A272B120-7C43-44F8-83DC-E0FB567A6126}">
+  <ds:schemaRefs>
+    <ds:schemaRef ds:uri="http://schemas.openxmlformats.org/officeDocument/2006/bibliography"/>
+  </ds:schemaRefs>
+</ds:datastoreItem>
 </file>
</xml_diff>